<commit_message>
New translations 04_Playful mathematicians - subtitles (format and timing corrected).docx (Amharic)
</commit_message>
<xml_diff>
--- a/video_subtitles/translation/amh/04_Playful mathematicians - subtitles (format and timing corrected).docx
+++ b/video_subtitles/translation/amh/04_Playful mathematicians - subtitles (format and timing corrected).docx
@@ -226,7 +226,7 @@
           <w:shd w:fill="auto" w:val="clear"/>
           <w:vertAlign w:val="baseline"/>
         </w:rPr>
-        <w:t>[Music]</w:t>
+        <w:t>[ሙዚቃ]</w:t>
       </w:r>
     </w:p>
     <w:p>
@@ -562,7 +562,7 @@
           <w:shd w:fill="auto" w:val="clear"/>
           <w:vertAlign w:val="baseline"/>
         </w:rPr>
-        <w:t xml:space="preserve">them Fil and Mike who meet each other</w:t>
+        <w:t xml:space="preserve">ፊል እና ሚኪ ተገናኙ </w:t>
       </w:r>
     </w:p>
     <w:p>
@@ -738,7 +738,7 @@
           <w:shd w:fill="auto" w:val="clear"/>
           <w:vertAlign w:val="baseline"/>
         </w:rPr>
-        <w:t xml:space="preserve">again after a long time. After some</w:t>
+        <w:t xml:space="preserve">ከረጅም ጊዜ በኋላ፡፡ ከተወሰነ</w:t>
       </w:r>
     </w:p>
     <w:p>
@@ -930,7 +930,7 @@
           <w:shd w:fill="auto" w:val="clear"/>
           <w:vertAlign w:val="baseline"/>
         </w:rPr>
-        <w:t xml:space="preserve">chatting, Phil says he has three children, then</w:t>
+        <w:t xml:space="preserve">ሰላምታ በኋላ፣ ፊል ሶስት ልጆች አሉኝ አለ፣ ከዚያ</w:t>
       </w:r>
     </w:p>
     <w:p>
@@ -1146,7 +1146,7 @@
           <w:shd w:fill="auto" w:val="clear"/>
           <w:vertAlign w:val="baseline"/>
         </w:rPr>
-        <w:t xml:space="preserve">Mike, astonished, asks: 'How old are they?' Fil,</w:t>
+        <w:t xml:space="preserve">ሚኪ እጅግ ተገርሞ፣ ጠየቀው፡ ስንት አመታቸው ነወ? ፊል</w:t>
       </w:r>
     </w:p>
     <w:p>
@@ -1326,7 +1326,7 @@
           <w:shd w:fill="auto" w:val="clear"/>
           <w:vertAlign w:val="baseline"/>
         </w:rPr>
-        <w:t xml:space="preserve">being a playful mathematician, answers</w:t>
+        <w:t xml:space="preserve">እንደ ተጨዋች የሒሳብ ሊቅ፣ መለሰ</w:t>
       </w:r>
     </w:p>
     <w:p>
@@ -1502,7 +1502,7 @@
           <w:shd w:fill="auto" w:val="clear"/>
           <w:vertAlign w:val="baseline"/>
         </w:rPr>
-        <w:t xml:space="preserve">'You tell me! I'll give you a hint: if you</w:t>
+        <w:t xml:space="preserve">“ትነግርኛለህ! ፍንጭ እሰጥሃለሁ፡ አነተ</w:t>
       </w:r>
     </w:p>
     <w:p>
@@ -1678,7 +1678,7 @@
           <w:shd w:fill="auto" w:val="clear"/>
           <w:vertAlign w:val="baseline"/>
         </w:rPr>
-        <w:t xml:space="preserve">multiply the three ages together you</w:t>
+        <w:t xml:space="preserve">የሶስቱን ልጆች እድሜ አንድ ላይ ስታባዛው</w:t>
       </w:r>
     </w:p>
     <w:p>
@@ -1874,7 +1874,7 @@
           <w:shd w:fill="auto" w:val="clear"/>
           <w:vertAlign w:val="baseline"/>
         </w:rPr>
-        <w:t xml:space="preserve">get 36.' Mike takes sometimes to think</w:t>
+        <w:t xml:space="preserve">36 ታገኛለህ፡፡” ሚኪ ለማሰብ የተወሰነ ጊዜ ወሰደና</w:t>
       </w:r>
     </w:p>
     <w:p>
@@ -2054,7 +2054,7 @@
           <w:shd w:fill="auto" w:val="clear"/>
           <w:vertAlign w:val="baseline"/>
         </w:rPr>
-        <w:t xml:space="preserve">and says: 'I'm sorry Fil, but I do need</w:t>
+        <w:t xml:space="preserve">እንድህ አለው፡ አዝናለሁ ፊል፣ ነገር ግን</w:t>
       </w:r>
     </w:p>
     <w:p>
@@ -2161,7 +2161,7 @@
           <w:shd w:fill="auto" w:val="clear"/>
           <w:vertAlign w:val="baseline"/>
         </w:rPr>
-        <w:t xml:space="preserve">another hint. So Fil tells Mike:</w:t>
+        <w:t xml:space="preserve">ሌላ  ፍንጭ እፈልጋለሁ፡፡ ስለዚህ ፊል ለሚኪ ነገረው፡-</w:t>
       </w:r>
     </w:p>
     <w:p>
@@ -2268,7 +2268,7 @@
           <w:shd w:fill="auto" w:val="clear"/>
           <w:vertAlign w:val="baseline"/>
         </w:rPr>
-        <w:t xml:space="preserve">'Yes, sure, here it is: if you had up to</w:t>
+        <w:t xml:space="preserve">“አወ፣ በሚገባ፣ ይኸውልህ፡- ብታነሳለት እስከ</w:t>
       </w:r>
     </w:p>
     <w:p>
@@ -2328,54 +2328,54 @@
         </w:rPr>
       </w:pPr>
       <w:r>
-        <w:t xml:space="preserve">00:01:28,000 --&gt; 00:01:31,000</w:t>
-      </w:r>
-    </w:p>
-    <w:p>
-      <w:pPr>
-        <w:keepNext w:val="0"/>
-        <w:keepLines w:val="0"/>
-        <w:widowControl w:val="0"/>
-        <w:pBdr>
-          <w:top w:space="0" w:sz="0" w:val="nil"/>
-          <w:left w:space="0" w:sz="0" w:val="nil"/>
-          <w:bottom w:space="0" w:sz="0" w:val="nil"/>
-          <w:right w:space="0" w:sz="0" w:val="nil"/>
-          <w:between w:space="0" w:sz="0" w:val="nil"/>
-        </w:pBdr>
-        <w:shd w:fill="auto" w:val="clear"/>
-        <w:spacing w:after="0" w:before="0" w:line="276" w:lineRule="auto"/>
-        <w:ind w:left="0" w:right="0" w:firstLine="0"/>
-        <w:jc w:val="left"/>
-        <w:rPr>
-          <w:rFonts w:ascii="Arial" w:cs="Arial" w:eastAsia="Arial" w:hAnsi="Arial"/>
-          <w:b w:val="0"/>
-          <w:i w:val="0"/>
-          <w:smallCaps w:val="0"/>
-          <w:strike w:val="0"/>
-          <w:color w:val="000000"/>
-          <w:sz w:val="22"/>
-          <w:szCs w:val="22"/>
-          <w:u w:val="none"/>
-          <w:shd w:fill="auto" w:val="clear"/>
-          <w:vertAlign w:val="baseline"/>
-        </w:rPr>
-      </w:pPr>
-      <w:r>
-        <w:rPr>
-          <w:rFonts w:ascii="Arial" w:hAnsi="Arial" w:cs="Arial" w:eastAsia="Arial"/>
-          <w:b w:val="0"/>
-          <w:i w:val="0"/>
-          <w:smallCaps w:val="0"/>
-          <w:strike w:val="0"/>
-          <w:color w:val="000000"/>
-          <w:sz w:val="22"/>
-          <w:szCs w:val="22"/>
-          <w:u w:val="none"/>
-          <w:shd w:fill="auto" w:val="clear"/>
-          <w:vertAlign w:val="baseline"/>
-        </w:rPr>
-        <w:t xml:space="preserve">three ages you get the number of math</w:t>
+        <w:t xml:space="preserve">ሶስት አመት የምታገኘው ቁጥር በሒሳብ</w:t>
+      </w:r>
+    </w:p>
+    <w:p>
+      <w:pPr>
+        <w:keepNext w:val="0"/>
+        <w:keepLines w:val="0"/>
+        <w:widowControl w:val="0"/>
+        <w:pBdr>
+          <w:top w:space="0" w:sz="0" w:val="nil"/>
+          <w:left w:space="0" w:sz="0" w:val="nil"/>
+          <w:bottom w:space="0" w:sz="0" w:val="nil"/>
+          <w:right w:space="0" w:sz="0" w:val="nil"/>
+          <w:between w:space="0" w:sz="0" w:val="nil"/>
+        </w:pBdr>
+        <w:shd w:fill="auto" w:val="clear"/>
+        <w:spacing w:after="0" w:before="0" w:line="276" w:lineRule="auto"/>
+        <w:ind w:left="0" w:right="0" w:firstLine="0"/>
+        <w:jc w:val="left"/>
+        <w:rPr>
+          <w:rFonts w:ascii="Arial" w:cs="Arial" w:eastAsia="Arial" w:hAnsi="Arial"/>
+          <w:b w:val="0"/>
+          <w:i w:val="0"/>
+          <w:smallCaps w:val="0"/>
+          <w:strike w:val="0"/>
+          <w:color w:val="000000"/>
+          <w:sz w:val="22"/>
+          <w:szCs w:val="22"/>
+          <w:u w:val="none"/>
+          <w:shd w:fill="auto" w:val="clear"/>
+          <w:vertAlign w:val="baseline"/>
+        </w:rPr>
+      </w:pPr>
+      <w:r>
+        <w:rPr>
+          <w:rFonts w:ascii="Arial" w:hAnsi="Arial" w:cs="Arial" w:eastAsia="Arial"/>
+          <w:b w:val="0"/>
+          <w:i w:val="0"/>
+          <w:smallCaps w:val="0"/>
+          <w:strike w:val="0"/>
+          <w:color w:val="000000"/>
+          <w:sz w:val="22"/>
+          <w:szCs w:val="22"/>
+          <w:u w:val="none"/>
+          <w:shd w:fill="auto" w:val="clear"/>
+          <w:vertAlign w:val="baseline"/>
+        </w:rPr>
+        <w:t xml:space="preserve">ሶስት አመት የምታገኘው ቁጥር በሒሳብ</w:t>
       </w:r>
     </w:p>
     <w:p>
@@ -2482,7 +2482,7 @@
           <w:shd w:fill="auto" w:val="clear"/>
           <w:vertAlign w:val="baseline"/>
         </w:rPr>
-        <w:t xml:space="preserve">papers we publish together. Do you remember it?'</w:t>
+        <w:t xml:space="preserve">በጋራ ያሳተምናቸውን  ህትመቶችን ነው፡፡ አስታወስከው?”</w:t>
       </w:r>
     </w:p>
     <w:p>
@@ -2589,7 +2589,7 @@
           <w:shd w:fill="auto" w:val="clear"/>
           <w:vertAlign w:val="baseline"/>
         </w:rPr>
-        <w:t xml:space="preserve">'Yes I do remember How many, but still</w:t>
+        <w:t xml:space="preserve">“አወ፣ ስንት እንደሆነ አስታወስኩት፣ ነገር ግን አሁንም</w:t>
       </w:r>
     </w:p>
     <w:p>
@@ -2696,7 +2696,7 @@
           <w:shd w:fill="auto" w:val="clear"/>
           <w:vertAlign w:val="baseline"/>
         </w:rPr>
-        <w:t xml:space="preserve">I do not have enough information! I need</w:t>
+        <w:t xml:space="preserve">በቂ መረጃ አላገኘሁም! እኔ</w:t>
       </w:r>
     </w:p>
     <w:p>
@@ -2803,7 +2803,7 @@
           <w:shd w:fill="auto" w:val="clear"/>
           <w:vertAlign w:val="baseline"/>
         </w:rPr>
-        <w:t xml:space="preserve">at least one more.' Fil says: 'Yes don't</w:t>
+        <w:t xml:space="preserve">አንድ ተጨማሪ እፈልጋለሁ፡፡” ፊል እንድህ አለ፡- “አወ</w:t>
       </w:r>
     </w:p>
     <w:p>
@@ -2910,7 +2910,7 @@
           <w:shd w:fill="auto" w:val="clear"/>
           <w:vertAlign w:val="baseline"/>
         </w:rPr>
-        <w:t xml:space="preserve">worry but this is the last one:</w:t>
+        <w:t xml:space="preserve">አትጨነቅ ግን ይህ የመጨረሻ ነው፡-</w:t>
       </w:r>
     </w:p>
     <w:p>
@@ -3017,7 +3017,7 @@
           <w:shd w:fill="auto" w:val="clear"/>
           <w:vertAlign w:val="baseline"/>
         </w:rPr>
-        <w:t xml:space="preserve">The youngest one has blues eyes.' And</w:t>
+        <w:t xml:space="preserve">ትንሹ ሴሚያዊ አይን አለው::”  እና </w:t>
       </w:r>
     </w:p>
     <w:p>
@@ -3111,7 +3111,7 @@
           <w:shd w:fill="auto" w:val="clear"/>
           <w:vertAlign w:val="baseline"/>
         </w:rPr>
-        <w:t xml:space="preserve">suddenly Mike gets the answer. You</w:t>
+        <w:t xml:space="preserve">በቅጽበት ሚኪ መልሱን አገኘው፡፡ አንተ</w:t>
       </w:r>
     </w:p>
     <w:p>
@@ -3218,7 +3218,7 @@
           <w:shd w:fill="auto" w:val="clear"/>
           <w:vertAlign w:val="baseline"/>
         </w:rPr>
-        <w:t xml:space="preserve">hear the conversation but you don't know</w:t>
+        <w:t xml:space="preserve">ምልልሱን ሰምተሀል ግን አላወከውም</w:t>
       </w:r>
     </w:p>
     <w:p>
@@ -3325,7 +3325,7 @@
           <w:shd w:fill="auto" w:val="clear"/>
           <w:vertAlign w:val="baseline"/>
         </w:rPr>
-        <w:t xml:space="preserve">how many papers they published together.</w:t>
+        <w:t xml:space="preserve">ስንት ህትመት አብረው እንዳሳተሙ፡፡</w:t>
       </w:r>
     </w:p>
     <w:p>
@@ -3432,7 +3432,7 @@
           <w:shd w:fill="auto" w:val="clear"/>
           <w:vertAlign w:val="baseline"/>
         </w:rPr>
-        <w:t xml:space="preserve">However, you do want to know the ages of</w:t>
+        <w:t xml:space="preserve">ነገር ግን እድሜያቸውን ለማወቅ ፈልገሀል</w:t>
       </w:r>
     </w:p>
     <w:p>
@@ -3539,7 +3539,7 @@
           <w:shd w:fill="auto" w:val="clear"/>
           <w:vertAlign w:val="baseline"/>
         </w:rPr>
-        <w:t xml:space="preserve">the three children. Can you figure them</w:t>
+        <w:t xml:space="preserve">የሶስቱን ልጆች፡፡ አሁን በግልፅ</w:t>
       </w:r>
     </w:p>
     <w:p>
@@ -3620,7 +3620,7 @@
         <w:jc w:val="left"/>
       </w:pPr>
       <w:r>
-        <w:t>out?</w:t>
+        <w:t>ታዩህ?</w:t>
       </w:r>
     </w:p>
     <w:p>
@@ -3727,7 +3727,7 @@
           <w:shd w:fill="auto" w:val="clear"/>
           <w:vertAlign w:val="baseline"/>
         </w:rPr>
-        <w:t>[Music]</w:t>
+        <w:t>[ሙዚቃ]</w:t>
       </w:r>
     </w:p>
     <w:p>

</xml_diff>